<commit_message>
adding modified output files
</commit_message>
<xml_diff>
--- a/docs/HW4_report.docx
+++ b/docs/HW4_report.docx
@@ -53,8 +53,7 @@
       <w:pPr>
         <w:spacing w:after="0"/>
         <w:rPr>
-          <w:b/>
-          <w:bCs/>
+          <w:noProof/>
         </w:rPr>
       </w:pPr>
     </w:p>
@@ -62,7 +61,8 @@
       <w:pPr>
         <w:spacing w:after="0"/>
         <w:rPr>
-          <w:noProof/>
+          <w:b/>
+          <w:bCs/>
         </w:rPr>
       </w:pPr>
     </w:p>
@@ -70,8 +70,7 @@
       <w:pPr>
         <w:spacing w:after="0"/>
         <w:rPr>
-          <w:b/>
-          <w:bCs/>
+          <w:noProof/>
         </w:rPr>
       </w:pPr>
     </w:p>
@@ -79,8 +78,15 @@
       <w:pPr>
         <w:spacing w:after="0"/>
         <w:rPr>
-          <w:b/>
-          <w:bCs/>
+          <w:noProof/>
+        </w:rPr>
+      </w:pPr>
+    </w:p>
+    <w:p>
+      <w:pPr>
+        <w:spacing w:after="0"/>
+        <w:rPr>
+          <w:noProof/>
         </w:rPr>
       </w:pPr>
       <w:r>
@@ -88,10 +94,10 @@
           <w:noProof/>
         </w:rPr>
         <w:drawing>
-          <wp:inline distT="0" distB="0" distL="0" distR="0" wp14:anchorId="70713A8A" wp14:editId="42DFB34C">
-            <wp:extent cx="1847215" cy="2409825"/>
-            <wp:effectExtent l="0" t="0" r="635" b="9525"/>
-            <wp:docPr id="1436515200" name="Picture 2"/>
+          <wp:inline distT="0" distB="0" distL="0" distR="0" wp14:anchorId="56A762A8" wp14:editId="0A6B57A1">
+            <wp:extent cx="1952625" cy="2247443"/>
+            <wp:effectExtent l="0" t="0" r="0" b="635"/>
+            <wp:docPr id="2134896399" name="Picture 2"/>
             <wp:cNvGraphicFramePr>
               <a:graphicFrameLocks xmlns:a="http://schemas.openxmlformats.org/drawingml/2006/main" noChangeAspect="1"/>
             </wp:cNvGraphicFramePr>
@@ -112,13 +118,13 @@
                         </a:ext>
                       </a:extLst>
                     </a:blip>
-                    <a:srcRect l="34484" t="14272" r="33273" b="4569"/>
+                    <a:srcRect l="33304" t="15853" r="32613" b="7787"/>
                     <a:stretch/>
                   </pic:blipFill>
                   <pic:spPr bwMode="auto">
                     <a:xfrm>
                       <a:off x="0" y="0"/>
-                      <a:ext cx="1848006" cy="2410857"/>
+                      <a:ext cx="1953469" cy="2248415"/>
                     </a:xfrm>
                     <a:prstGeom prst="rect">
                       <a:avLst/>
@@ -144,10 +150,10 @@
           <w:noProof/>
         </w:rPr>
         <w:drawing>
-          <wp:inline distT="0" distB="0" distL="0" distR="0" wp14:anchorId="525AA8BD" wp14:editId="5A94CB52">
-            <wp:extent cx="1871019" cy="2376488"/>
-            <wp:effectExtent l="0" t="0" r="0" b="5080"/>
-            <wp:docPr id="1664970208" name="Picture 3" descr="A picture containing kitchenware&#10;&#10;Description automatically generated"/>
+          <wp:inline distT="0" distB="0" distL="0" distR="0" wp14:anchorId="03991D83" wp14:editId="3D882A34">
+            <wp:extent cx="1743075" cy="2309495"/>
+            <wp:effectExtent l="0" t="0" r="9525" b="0"/>
+            <wp:docPr id="114823246" name="Picture 3"/>
             <wp:cNvGraphicFramePr>
               <a:graphicFrameLocks xmlns:a="http://schemas.openxmlformats.org/drawingml/2006/main" noChangeAspect="1"/>
             </wp:cNvGraphicFramePr>
@@ -155,7 +161,7 @@
               <a:graphicData uri="http://schemas.openxmlformats.org/drawingml/2006/picture">
                 <pic:pic xmlns:pic="http://schemas.openxmlformats.org/drawingml/2006/picture">
                   <pic:nvPicPr>
-                    <pic:cNvPr id="1664970208" name="Picture 3" descr="A picture containing kitchenware&#10;&#10;Description automatically generated"/>
+                    <pic:cNvPr id="0" name="Picture 3"/>
                     <pic:cNvPicPr>
                       <a:picLocks noChangeAspect="1" noChangeArrowheads="1"/>
                     </pic:cNvPicPr>
@@ -168,13 +174,13 @@
                         </a:ext>
                       </a:extLst>
                     </a:blip>
-                    <a:srcRect l="32988" t="13309" r="34356" b="6661"/>
+                    <a:srcRect l="33487" t="10354" r="36083" b="11165"/>
                     <a:stretch/>
                   </pic:blipFill>
                   <pic:spPr bwMode="auto">
                     <a:xfrm>
                       <a:off x="0" y="0"/>
-                      <a:ext cx="1871662" cy="2377305"/>
+                      <a:ext cx="1744104" cy="2310858"/>
                     </a:xfrm>
                     <a:prstGeom prst="rect">
                       <a:avLst/>
@@ -200,10 +206,10 @@
           <w:noProof/>
         </w:rPr>
         <w:drawing>
-          <wp:inline distT="0" distB="0" distL="0" distR="0" wp14:anchorId="03B0913D" wp14:editId="2E9F9584">
-            <wp:extent cx="1590675" cy="2043113"/>
-            <wp:effectExtent l="0" t="0" r="0" b="0"/>
-            <wp:docPr id="263779633" name="Picture 1"/>
+          <wp:inline distT="0" distB="0" distL="0" distR="0" wp14:anchorId="4D140521" wp14:editId="1B7F98F4">
+            <wp:extent cx="1618932" cy="2204060"/>
+            <wp:effectExtent l="0" t="0" r="635" b="6350"/>
+            <wp:docPr id="2054839153" name="Picture 1"/>
             <wp:cNvGraphicFramePr>
               <a:graphicFrameLocks xmlns:a="http://schemas.openxmlformats.org/drawingml/2006/main" noChangeAspect="1"/>
             </wp:cNvGraphicFramePr>
@@ -224,13 +230,13 @@
                         </a:ext>
                       </a:extLst>
                     </a:blip>
-                    <a:srcRect l="39054" t="13788" r="33193" b="17432"/>
+                    <a:srcRect l="38474" t="8412" r="33261" b="16685"/>
                     <a:stretch/>
                   </pic:blipFill>
                   <pic:spPr bwMode="auto">
                     <a:xfrm>
                       <a:off x="0" y="0"/>
-                      <a:ext cx="1590675" cy="2043113"/>
+                      <a:ext cx="1620008" cy="2205525"/>
                     </a:xfrm>
                     <a:prstGeom prst="rect">
                       <a:avLst/>
@@ -252,6 +258,23 @@
         </w:drawing>
       </w:r>
     </w:p>
+    <w:p>
+      <w:pPr>
+        <w:spacing w:after="0"/>
+        <w:rPr>
+          <w:noProof/>
+        </w:rPr>
+      </w:pPr>
+    </w:p>
+    <w:p>
+      <w:pPr>
+        <w:spacing w:after="0"/>
+        <w:rPr>
+          <w:b/>
+          <w:bCs/>
+        </w:rPr>
+      </w:pPr>
+    </w:p>
     <w:p/>
     <w:p>
       <w:pPr>
@@ -301,15 +324,22 @@
           <w:noProof/>
         </w:rPr>
       </w:pPr>
+    </w:p>
+    <w:p>
+      <w:pPr>
+        <w:rPr>
+          <w:noProof/>
+        </w:rPr>
+      </w:pPr>
       <w:r>
         <w:rPr>
           <w:noProof/>
         </w:rPr>
         <w:drawing>
-          <wp:inline distT="0" distB="0" distL="0" distR="0" wp14:anchorId="7F3836D0" wp14:editId="2A9BB636">
-            <wp:extent cx="2032809" cy="2119312"/>
-            <wp:effectExtent l="0" t="0" r="5715" b="0"/>
-            <wp:docPr id="105957254" name="Picture 5"/>
+          <wp:inline distT="0" distB="0" distL="0" distR="0" wp14:anchorId="77F922F9" wp14:editId="2BBF9276">
+            <wp:extent cx="1862137" cy="2205038"/>
+            <wp:effectExtent l="0" t="0" r="5080" b="5080"/>
+            <wp:docPr id="645970596" name="Picture 5"/>
             <wp:cNvGraphicFramePr>
               <a:graphicFrameLocks xmlns:a="http://schemas.openxmlformats.org/drawingml/2006/main" noChangeAspect="1"/>
             </wp:cNvGraphicFramePr>
@@ -330,13 +360,13 @@
                         </a:ext>
                       </a:extLst>
                     </a:blip>
-                    <a:srcRect l="33985" t="17320" r="30531" b="11303"/>
+                    <a:srcRect l="34484" t="15527" r="33024" b="9579"/>
                     <a:stretch/>
                   </pic:blipFill>
                   <pic:spPr bwMode="auto">
                     <a:xfrm>
                       <a:off x="0" y="0"/>
-                      <a:ext cx="2033758" cy="2120301"/>
+                      <a:ext cx="1862294" cy="2205224"/>
                     </a:xfrm>
                     <a:prstGeom prst="rect">
                       <a:avLst/>
@@ -362,10 +392,10 @@
           <w:noProof/>
         </w:rPr>
         <w:drawing>
-          <wp:inline distT="0" distB="0" distL="0" distR="0" wp14:anchorId="0C6BC3B5" wp14:editId="07E0B519">
-            <wp:extent cx="1838104" cy="2309812"/>
+          <wp:inline distT="0" distB="0" distL="0" distR="0" wp14:anchorId="04CD2EE1" wp14:editId="518EB577">
+            <wp:extent cx="1833563" cy="2247900"/>
             <wp:effectExtent l="0" t="0" r="0" b="0"/>
-            <wp:docPr id="247653311" name="Picture 6"/>
+            <wp:docPr id="24585244" name="Picture 6"/>
             <wp:cNvGraphicFramePr>
               <a:graphicFrameLocks xmlns:a="http://schemas.openxmlformats.org/drawingml/2006/main" noChangeAspect="1"/>
             </wp:cNvGraphicFramePr>
@@ -386,13 +416,13 @@
                         </a:ext>
                       </a:extLst>
                     </a:blip>
-                    <a:srcRect l="33237" t="11062" r="34688" b="11171"/>
+                    <a:srcRect l="33653" t="11322" r="34354" b="12329"/>
                     <a:stretch/>
                   </pic:blipFill>
                   <pic:spPr bwMode="auto">
                     <a:xfrm>
                       <a:off x="0" y="0"/>
-                      <a:ext cx="1838325" cy="2310090"/>
+                      <a:ext cx="1833716" cy="2248087"/>
                     </a:xfrm>
                     <a:prstGeom prst="rect">
                       <a:avLst/>
@@ -418,10 +448,10 @@
           <w:noProof/>
         </w:rPr>
         <w:drawing>
-          <wp:inline distT="0" distB="0" distL="0" distR="0" wp14:anchorId="2D027BA9" wp14:editId="327109C3">
-            <wp:extent cx="1733550" cy="2281237"/>
+          <wp:inline distT="0" distB="0" distL="0" distR="0" wp14:anchorId="6FFFF6DE" wp14:editId="05682F56">
+            <wp:extent cx="1914204" cy="2014220"/>
             <wp:effectExtent l="0" t="0" r="0" b="5080"/>
-            <wp:docPr id="1811081501" name="Picture 4"/>
+            <wp:docPr id="32987193" name="Picture 4"/>
             <wp:cNvGraphicFramePr>
               <a:graphicFrameLocks xmlns:a="http://schemas.openxmlformats.org/drawingml/2006/main" noChangeAspect="1"/>
             </wp:cNvGraphicFramePr>
@@ -442,13 +472,13 @@
                         </a:ext>
                       </a:extLst>
                     </a:blip>
-                    <a:srcRect l="37725" t="9940" r="32029" b="13264"/>
+                    <a:srcRect l="38058" t="14558" r="28536" b="17020"/>
                     <a:stretch/>
                   </pic:blipFill>
                   <pic:spPr bwMode="auto">
                     <a:xfrm>
                       <a:off x="0" y="0"/>
-                      <a:ext cx="1733550" cy="2281237"/>
+                      <a:ext cx="1914672" cy="2014712"/>
                     </a:xfrm>
                     <a:prstGeom prst="rect">
                       <a:avLst/>
@@ -513,7 +543,6 @@
           <w:iCs/>
           <w:noProof/>
         </w:rPr>
-        <w:lastRenderedPageBreak/>
         <w:t>Sphere pts:</w:t>
       </w:r>
     </w:p>

</xml_diff>